<commit_message>
fixed filters and docs
</commit_message>
<xml_diff>
--- a/docs/Техническое задание.docx
+++ b/docs/Техническое задание.docx
@@ -223,6 +223,7 @@
                 <w:szCs w:val="24"/>
               </w:rPr>
             </w:pPr>
+            <w:bookmarkStart w:id="0" w:name="_Hlk201841842"/>
             <w:r>
               <w:rPr>
                 <w:rFonts w:ascii="Times New Roman" w:hAnsi="Times New Roman" w:cs="Times New Roman"/>
@@ -310,7 +311,7 @@
                 <w:szCs w:val="24"/>
               </w:rPr>
             </w:pPr>
-            <w:bookmarkStart w:id="0" w:name="_Hlk192877189"/>
+            <w:bookmarkStart w:id="1" w:name="_Hlk192877189"/>
             <w:r>
               <w:rPr>
                 <w:rFonts w:ascii="Times New Roman" w:hAnsi="Times New Roman" w:cs="Times New Roman"/>
@@ -319,7 +320,7 @@
               </w:rPr>
               <w:t>Пользователь</w:t>
             </w:r>
-            <w:bookmarkEnd w:id="0"/>
+            <w:bookmarkEnd w:id="1"/>
           </w:p>
           <w:p>
             <w:pPr>
@@ -348,7 +349,7 @@
                 <w:sz w:val="24"/>
                 <w:szCs w:val="24"/>
               </w:rPr>
-              <w:t>Куратор</w:t>
+              <w:t>Менеджер</w:t>
             </w:r>
           </w:p>
         </w:tc>
@@ -581,6 +582,7 @@
         </w:tc>
       </w:tr>
     </w:tbl>
+    <w:bookmarkEnd w:id="0"/>
     <w:p>
       <w:pPr>
         <w:spacing w:after="0" w:line="360" w:lineRule="auto"/>
@@ -744,6 +746,7 @@
                 <w:szCs w:val="24"/>
               </w:rPr>
             </w:pPr>
+            <w:bookmarkStart w:id="2" w:name="_Hlk201841999"/>
             <w:r>
               <w:rPr>
                 <w:rFonts w:ascii="Times New Roman" w:hAnsi="Times New Roman" w:cs="Times New Roman"/>
@@ -1059,7 +1062,7 @@
                 <w:sz w:val="24"/>
                 <w:szCs w:val="24"/>
               </w:rPr>
-              <w:t>Куратор</w:t>
+              <w:t>Менеджер</w:t>
             </w:r>
           </w:p>
         </w:tc>
@@ -1103,7 +1106,15 @@
                 <w:sz w:val="24"/>
                 <w:szCs w:val="24"/>
               </w:rPr>
-              <w:t>Куратор определяет концепцию выставки и взаимодействует с художниками.</w:t>
+              <w:t>Менеджер</w:t>
+            </w:r>
+            <w:r>
+              <w:rPr>
+                <w:rFonts w:ascii="Times New Roman" w:hAnsi="Times New Roman" w:cs="Times New Roman"/>
+                <w:sz w:val="24"/>
+                <w:szCs w:val="24"/>
+              </w:rPr>
+              <w:t xml:space="preserve"> определяет концепцию выставки и взаимодействует с художниками.</w:t>
             </w:r>
           </w:p>
         </w:tc>
@@ -1469,6 +1480,7 @@
           </w:p>
         </w:tc>
       </w:tr>
+      <w:bookmarkEnd w:id="2"/>
     </w:tbl>
     <w:p>
       <w:pPr>
@@ -1562,6 +1574,7 @@
           <w:szCs w:val="24"/>
         </w:rPr>
       </w:pPr>
+      <w:bookmarkStart w:id="3" w:name="_Hlk201842115"/>
       <w:r>
         <w:rPr>
           <w:rFonts w:ascii="Times New Roman" w:hAnsi="Times New Roman" w:cs="Times New Roman"/>
@@ -1663,6 +1676,7 @@
         <w:t>Требования безопасности – регистрация и аутентификация пользователей, разграничение прав их доступа к ресурсам системы.</w:t>
       </w:r>
     </w:p>
+    <w:bookmarkEnd w:id="3"/>
     <w:p>
       <w:pPr>
         <w:tabs>
@@ -1713,6 +1727,7 @@
           <w:szCs w:val="24"/>
         </w:rPr>
       </w:pPr>
+      <w:bookmarkStart w:id="4" w:name="_Hlk201842326"/>
       <w:r>
         <w:rPr>
           <w:rFonts w:ascii="Times New Roman" w:hAnsi="Times New Roman" w:cs="Times New Roman"/>
@@ -1920,6 +1935,7 @@
         <w:t>, по ним будет доступна аналитика.</w:t>
       </w:r>
     </w:p>
+    <w:bookmarkEnd w:id="4"/>
     <w:p>
       <w:pPr>
         <w:pStyle w:val="2"/>
@@ -1964,47 +1980,14 @@
           <w:szCs w:val="24"/>
         </w:rPr>
       </w:pPr>
-      <w:r>
-        <w:rPr>
-          <w:rFonts w:ascii="Times New Roman" w:hAnsi="Times New Roman" w:cs="Times New Roman"/>
-          <w:sz w:val="24"/>
-          <w:szCs w:val="24"/>
-        </w:rPr>
-        <w:t xml:space="preserve">Схема взаимодействия пользователей системы с ее функциональными модулями, </w:t>
-      </w:r>
-      <w:proofErr w:type="spellStart"/>
-      <w:r>
-        <w:rPr>
-          <w:rFonts w:ascii="Times New Roman" w:hAnsi="Times New Roman" w:cs="Times New Roman"/>
-          <w:sz w:val="24"/>
-          <w:szCs w:val="24"/>
-        </w:rPr>
-        <w:t>реали</w:t>
-      </w:r>
-      <w:r>
-        <w:rPr>
-          <w:rFonts w:ascii="Times New Roman" w:hAnsi="Times New Roman" w:cs="Times New Roman"/>
-          <w:sz w:val="24"/>
-          <w:szCs w:val="24"/>
-        </w:rPr>
-        <w:t>-</w:t>
-      </w:r>
-      <w:r>
-        <w:rPr>
-          <w:rFonts w:ascii="Times New Roman" w:hAnsi="Times New Roman" w:cs="Times New Roman"/>
-          <w:sz w:val="24"/>
-          <w:szCs w:val="24"/>
-        </w:rPr>
-        <w:t>зующими</w:t>
-      </w:r>
-      <w:proofErr w:type="spellEnd"/>
-      <w:r>
-        <w:rPr>
-          <w:rFonts w:ascii="Times New Roman" w:hAnsi="Times New Roman" w:cs="Times New Roman"/>
-          <w:sz w:val="24"/>
-          <w:szCs w:val="24"/>
-        </w:rPr>
-        <w:t xml:space="preserve"> основные бизнес-процессы (табл. </w:t>
+      <w:bookmarkStart w:id="5" w:name="_Hlk201842552"/>
+      <w:r>
+        <w:rPr>
+          <w:rFonts w:ascii="Times New Roman" w:hAnsi="Times New Roman" w:cs="Times New Roman"/>
+          <w:sz w:val="24"/>
+          <w:szCs w:val="24"/>
+        </w:rPr>
+        <w:t xml:space="preserve">Схема взаимодействия пользователей системы с ее функциональными модулями, реализующими основные бизнес-процессы (табл. </w:t>
       </w:r>
       <w:r>
         <w:rPr>
@@ -2044,7 +2027,16 @@
           <w:sz w:val="24"/>
           <w:szCs w:val="24"/>
         </w:rPr>
-        <w:t>).</w:t>
+        <w:t>)</w:t>
+      </w:r>
+      <w:bookmarkEnd w:id="5"/>
+      <w:r>
+        <w:rPr>
+          <w:rFonts w:ascii="Times New Roman" w:hAnsi="Times New Roman" w:cs="Times New Roman"/>
+          <w:sz w:val="24"/>
+          <w:szCs w:val="24"/>
+        </w:rPr>
+        <w:t>.</w:t>
       </w:r>
     </w:p>
     <w:p>
@@ -2162,6 +2154,7 @@
           <w:szCs w:val="24"/>
         </w:rPr>
       </w:pPr>
+      <w:bookmarkStart w:id="6" w:name="_Hlk201842666"/>
       <w:r>
         <w:rPr>
           <w:rFonts w:ascii="Times New Roman" w:hAnsi="Times New Roman" w:cs="Times New Roman"/>
@@ -2254,25 +2247,24 @@
           <w:sz w:val="24"/>
           <w:szCs w:val="24"/>
         </w:rPr>
-        <w:t>Пользователь</w:t>
-      </w:r>
-      <w:r>
-        <w:rPr>
-          <w:rFonts w:ascii="Times New Roman" w:hAnsi="Times New Roman" w:cs="Times New Roman"/>
-          <w:b/>
-          <w:bCs/>
-          <w:sz w:val="24"/>
-          <w:szCs w:val="24"/>
-        </w:rPr>
-        <w:t xml:space="preserve"> </w:t>
-      </w:r>
-      <w:r>
-        <w:rPr>
-          <w:rFonts w:ascii="Times New Roman" w:hAnsi="Times New Roman" w:cs="Times New Roman"/>
-          <w:sz w:val="24"/>
-          <w:szCs w:val="24"/>
-        </w:rPr>
-        <w:t>выполняет функции просмотра выставок и сведений о картинах. Получает доступ к соответствующим локальным модулям системы с правами просмотра текущих выставок, информации о картинах и их авторах. Также может осуществлять бронирование билетов на выставки.</w:t>
+        <w:t xml:space="preserve">Пользователь </w:t>
+      </w:r>
+      <w:r>
+        <w:rPr>
+          <w:rFonts w:ascii="Times New Roman" w:hAnsi="Times New Roman" w:cs="Times New Roman"/>
+          <w:sz w:val="24"/>
+          <w:szCs w:val="24"/>
+        </w:rPr>
+        <w:t>выполняет функции просмотра выставок и сведений о картинах. Получает доступ к соответствующим локальным модулям системы с правами просмотра текущих выставок, информации о картинах и их авторах. Также может осуществлять бронирование билетов на выставки</w:t>
+      </w:r>
+      <w:bookmarkEnd w:id="6"/>
+      <w:r>
+        <w:rPr>
+          <w:rFonts w:ascii="Times New Roman" w:hAnsi="Times New Roman" w:cs="Times New Roman"/>
+          <w:sz w:val="24"/>
+          <w:szCs w:val="24"/>
+        </w:rPr>
+        <w:t>.</w:t>
       </w:r>
     </w:p>
     <w:sectPr>

</xml_diff>